<commit_message>
emily is still really really dumb
</commit_message>
<xml_diff>
--- a/IE3301_Project.docx
+++ b/IE3301_Project.docx
@@ -253,35 +253,182 @@
           <w:sz w:val="24"/>
           <w:szCs w:val="24"/>
         </w:rPr>
-        <w:t xml:space="preserve">the University of California, Irvine. The data set contains a few recorded attributes of 3 species of 150 Iris flowers. These attributes include sepal length and width, as well as pedal length and width. </w:t>
+        <w:t xml:space="preserve">the University of California, Irvine. The data set contains a few recorded attributes of 3 species of 150 Iris flowers. These attributes include sepal length and width, as </w:t>
+      </w:r>
+      <w:r>
+        <w:rPr>
+          <w:rFonts w:ascii="Times New Roman" w:hAnsi="Times New Roman" w:cs="Times New Roman"/>
+          <w:sz w:val="24"/>
+          <w:szCs w:val="24"/>
+        </w:rPr>
+        <w:t>well as pedal length and width.</w:t>
+      </w:r>
+      <w:r>
+        <w:rPr>
+          <w:rFonts w:ascii="Times New Roman" w:hAnsi="Times New Roman" w:cs="Times New Roman"/>
+          <w:sz w:val="24"/>
+          <w:szCs w:val="24"/>
+        </w:rPr>
+        <w:br/>
+      </w:r>
+      <w:r>
+        <w:rPr>
+          <w:rFonts w:ascii="Times New Roman" w:hAnsi="Times New Roman" w:cs="Times New Roman"/>
+          <w:b/>
+          <w:sz w:val="24"/>
+          <w:szCs w:val="24"/>
+        </w:rPr>
+        <w:t>Descriptive Statistics:</w:t>
+      </w:r>
+    </w:p>
+    <w:p>
+      <w:pPr>
+        <w:pStyle w:val="NoSpacing"/>
+        <w:numPr>
+          <w:ilvl w:val="2"/>
+          <w:numId w:val="14"/>
+        </w:numPr>
+        <w:spacing w:line="480" w:lineRule="auto"/>
+        <w:rPr>
+          <w:rFonts w:ascii="Times New Roman" w:hAnsi="Times New Roman" w:cs="Times New Roman"/>
+          <w:sz w:val="24"/>
+          <w:szCs w:val="24"/>
+        </w:rPr>
+      </w:pPr>
+      <w:r>
+        <w:rPr>
+          <w:rFonts w:ascii="Times New Roman" w:hAnsi="Times New Roman" w:cs="Times New Roman"/>
+          <w:sz w:val="24"/>
+          <w:szCs w:val="24"/>
+        </w:rPr>
+        <w:t>Sample mean – 5.84333333</w:t>
+      </w:r>
+    </w:p>
+    <w:p>
+      <w:pPr>
+        <w:pStyle w:val="NoSpacing"/>
+        <w:numPr>
+          <w:ilvl w:val="2"/>
+          <w:numId w:val="14"/>
+        </w:numPr>
+        <w:spacing w:line="480" w:lineRule="auto"/>
+        <w:rPr>
+          <w:rFonts w:ascii="Times New Roman" w:hAnsi="Times New Roman" w:cs="Times New Roman"/>
+          <w:sz w:val="24"/>
+          <w:szCs w:val="24"/>
+        </w:rPr>
+      </w:pPr>
+      <w:r>
+        <w:rPr>
+          <w:rFonts w:ascii="Times New Roman" w:hAnsi="Times New Roman" w:cs="Times New Roman"/>
+          <w:sz w:val="24"/>
+          <w:szCs w:val="24"/>
+        </w:rPr>
+        <w:t>Sample standard deviation – 0.82806613</w:t>
+      </w:r>
+    </w:p>
+    <w:p>
+      <w:pPr>
+        <w:pStyle w:val="NoSpacing"/>
+        <w:numPr>
+          <w:ilvl w:val="2"/>
+          <w:numId w:val="14"/>
+        </w:numPr>
+        <w:spacing w:line="480" w:lineRule="auto"/>
+        <w:rPr>
+          <w:rFonts w:ascii="Times New Roman" w:hAnsi="Times New Roman" w:cs="Times New Roman"/>
+          <w:sz w:val="24"/>
+          <w:szCs w:val="24"/>
+        </w:rPr>
+      </w:pPr>
+      <w:r>
+        <w:rPr>
+          <w:rFonts w:ascii="Times New Roman" w:hAnsi="Times New Roman" w:cs="Times New Roman"/>
+          <w:sz w:val="24"/>
+          <w:szCs w:val="24"/>
+        </w:rPr>
+        <w:t xml:space="preserve">Quartile 1 – </w:t>
+      </w:r>
+      <w:r>
+        <w:rPr>
+          <w:rFonts w:ascii="Times New Roman" w:hAnsi="Times New Roman" w:cs="Times New Roman"/>
+          <w:sz w:val="24"/>
+          <w:szCs w:val="24"/>
+        </w:rPr>
+        <w:t>4.3 to 5.1</w:t>
+      </w:r>
+    </w:p>
+    <w:p>
+      <w:pPr>
+        <w:pStyle w:val="NoSpacing"/>
+        <w:numPr>
+          <w:ilvl w:val="2"/>
+          <w:numId w:val="14"/>
+        </w:numPr>
+        <w:spacing w:line="480" w:lineRule="auto"/>
+        <w:rPr>
+          <w:rFonts w:ascii="Times New Roman" w:hAnsi="Times New Roman" w:cs="Times New Roman"/>
+          <w:sz w:val="24"/>
+          <w:szCs w:val="24"/>
+        </w:rPr>
+      </w:pPr>
+      <w:r>
+        <w:rPr>
+          <w:rFonts w:ascii="Times New Roman" w:hAnsi="Times New Roman" w:cs="Times New Roman"/>
+          <w:sz w:val="24"/>
+          <w:szCs w:val="24"/>
+        </w:rPr>
+        <w:t>Quartile 2 – 5.2 to 5.8</w:t>
+      </w:r>
+    </w:p>
+    <w:p>
+      <w:pPr>
+        <w:pStyle w:val="NoSpacing"/>
+        <w:numPr>
+          <w:ilvl w:val="2"/>
+          <w:numId w:val="14"/>
+        </w:numPr>
+        <w:spacing w:line="480" w:lineRule="auto"/>
+        <w:rPr>
+          <w:rFonts w:ascii="Times New Roman" w:hAnsi="Times New Roman" w:cs="Times New Roman"/>
+          <w:sz w:val="24"/>
+          <w:szCs w:val="24"/>
+        </w:rPr>
+      </w:pPr>
+      <w:r>
+        <w:rPr>
+          <w:rFonts w:ascii="Times New Roman" w:hAnsi="Times New Roman" w:cs="Times New Roman"/>
+          <w:sz w:val="24"/>
+          <w:szCs w:val="24"/>
+        </w:rPr>
+        <w:t xml:space="preserve">Quartile 3 </w:t>
+      </w:r>
+      <w:r>
+        <w:rPr>
+          <w:rFonts w:ascii="Times New Roman" w:hAnsi="Times New Roman" w:cs="Times New Roman"/>
+          <w:sz w:val="24"/>
+          <w:szCs w:val="24"/>
+        </w:rPr>
+        <w:t>–</w:t>
+      </w:r>
+      <w:r>
+        <w:rPr>
+          <w:rFonts w:ascii="Times New Roman" w:hAnsi="Times New Roman" w:cs="Times New Roman"/>
+          <w:sz w:val="24"/>
+          <w:szCs w:val="24"/>
+        </w:rPr>
+        <w:t xml:space="preserve"> </w:t>
+      </w:r>
+      <w:r>
+        <w:rPr>
+          <w:rFonts w:ascii="Times New Roman" w:hAnsi="Times New Roman" w:cs="Times New Roman"/>
+          <w:sz w:val="24"/>
+          <w:szCs w:val="24"/>
+        </w:rPr>
+        <w:t>5.9 to 6.4</w:t>
       </w:r>
       <w:bookmarkStart w:id="0" w:name="_GoBack"/>
       <w:bookmarkEnd w:id="0"/>
-      <w:r>
-        <w:rPr>
-          <w:rFonts w:ascii="Times New Roman" w:hAnsi="Times New Roman" w:cs="Times New Roman"/>
-          <w:sz w:val="24"/>
-          <w:szCs w:val="24"/>
-        </w:rPr>
-        <w:br/>
-      </w:r>
-      <w:r>
-        <w:rPr>
-          <w:rFonts w:ascii="Times New Roman" w:hAnsi="Times New Roman" w:cs="Times New Roman"/>
-          <w:sz w:val="24"/>
-          <w:szCs w:val="24"/>
-          <w:u w:val="single"/>
-        </w:rPr>
-        <w:t>Data Set 2</w:t>
-      </w:r>
-      <w:r>
-        <w:rPr>
-          <w:rFonts w:ascii="Times New Roman" w:hAnsi="Times New Roman" w:cs="Times New Roman"/>
-          <w:sz w:val="24"/>
-          <w:szCs w:val="24"/>
-        </w:rPr>
-        <w:t xml:space="preserve"> - </w:t>
-      </w:r>
     </w:p>
     <w:p>
       <w:pPr>
@@ -1537,7 +1684,7 @@
         <w:rFonts w:hint="default"/>
       </w:rPr>
     </w:lvl>
-    <w:lvl w:ilvl="1" w:tplc="04090019" w:tentative="1">
+    <w:lvl w:ilvl="1" w:tplc="04090019">
       <w:start w:val="1"/>
       <w:numFmt w:val="lowerLetter"/>
       <w:lvlText w:val="%2."/>
@@ -1546,7 +1693,7 @@
         <w:ind w:left="1440" w:hanging="360"/>
       </w:pPr>
     </w:lvl>
-    <w:lvl w:ilvl="2" w:tplc="0409001B" w:tentative="1">
+    <w:lvl w:ilvl="2" w:tplc="0409001B">
       <w:start w:val="1"/>
       <w:numFmt w:val="lowerRoman"/>
       <w:lvlText w:val="%3."/>
@@ -2118,10 +2265,6 @@
     <w:lsdException w:name="Book Title" w:uiPriority="33" w:qFormat="1"/>
     <w:lsdException w:name="Bibliography" w:semiHidden="1" w:uiPriority="37" w:unhideWhenUsed="1"/>
     <w:lsdException w:name="TOC Heading" w:semiHidden="1" w:uiPriority="39" w:unhideWhenUsed="1" w:qFormat="1"/>
-    <w:lsdException w:name="Grid Table Light" w:semiHidden="1" w:unhideWhenUsed="1"/>
-    <w:lsdException w:name="Grid Table 1 Light" w:semiHidden="1" w:unhideWhenUsed="1"/>
-    <w:lsdException w:name="Grid Table 2" w:semiHidden="1" w:unhideWhenUsed="1"/>
-    <w:lsdException w:name="Grid Table 3" w:semiHidden="1" w:unhideWhenUsed="1"/>
     <w:lsdException w:name="Grid Table 4" w:uiPriority="49"/>
     <w:lsdException w:name="Grid Table 5 Dark" w:uiPriority="50"/>
     <w:lsdException w:name="Grid Table 6 Colorful" w:uiPriority="51"/>

</xml_diff>

<commit_message>
Almost done with data set 1
</commit_message>
<xml_diff>
--- a/IE3301_Project.docx
+++ b/IE3301_Project.docx
@@ -427,6 +427,241 @@
         </w:rPr>
         <w:t>5.9 to 6.4</w:t>
       </w:r>
+    </w:p>
+    <w:p>
+      <w:pPr>
+        <w:pStyle w:val="NoSpacing"/>
+        <w:numPr>
+          <w:ilvl w:val="2"/>
+          <w:numId w:val="14"/>
+        </w:numPr>
+        <w:spacing w:line="480" w:lineRule="auto"/>
+        <w:rPr>
+          <w:rFonts w:ascii="Times New Roman" w:hAnsi="Times New Roman" w:cs="Times New Roman"/>
+          <w:sz w:val="24"/>
+          <w:szCs w:val="24"/>
+        </w:rPr>
+      </w:pPr>
+      <w:r>
+        <w:rPr>
+          <w:rFonts w:ascii="Times New Roman" w:hAnsi="Times New Roman" w:cs="Times New Roman"/>
+          <w:sz w:val="24"/>
+          <w:szCs w:val="24"/>
+        </w:rPr>
+        <w:t>Box and Whisker Plot:</w:t>
+      </w:r>
+    </w:p>
+    <w:p>
+      <w:pPr>
+        <w:pStyle w:val="NoSpacing"/>
+        <w:spacing w:line="480" w:lineRule="auto"/>
+        <w:rPr>
+          <w:rFonts w:ascii="Times New Roman" w:hAnsi="Times New Roman" w:cs="Times New Roman"/>
+          <w:sz w:val="24"/>
+          <w:szCs w:val="24"/>
+        </w:rPr>
+      </w:pPr>
+      <w:r>
+        <w:rPr>
+          <w:rFonts w:ascii="Times New Roman" w:hAnsi="Times New Roman" w:cs="Times New Roman"/>
+          <w:noProof/>
+          <w:sz w:val="24"/>
+          <w:szCs w:val="24"/>
+        </w:rPr>
+        <w:drawing>
+          <wp:inline distT="0" distB="0" distL="0" distR="0">
+            <wp:extent cx="5943600" cy="3585845"/>
+            <wp:effectExtent l="0" t="0" r="0" b="0"/>
+            <wp:docPr id="2" name="Picture 2"/>
+            <wp:cNvGraphicFramePr>
+              <a:graphicFrameLocks xmlns:a="http://schemas.openxmlformats.org/drawingml/2006/main" noChangeAspect="1"/>
+            </wp:cNvGraphicFramePr>
+            <a:graphic xmlns:a="http://schemas.openxmlformats.org/drawingml/2006/main">
+              <a:graphicData uri="http://schemas.openxmlformats.org/drawingml/2006/picture">
+                <pic:pic xmlns:pic="http://schemas.openxmlformats.org/drawingml/2006/picture">
+                  <pic:nvPicPr>
+                    <pic:cNvPr id="2" name="chart.jpeg"/>
+                    <pic:cNvPicPr/>
+                  </pic:nvPicPr>
+                  <pic:blipFill>
+                    <a:blip r:embed="rId7"/>
+                    <a:stretch>
+                      <a:fillRect/>
+                    </a:stretch>
+                  </pic:blipFill>
+                  <pic:spPr>
+                    <a:xfrm>
+                      <a:off x="0" y="0"/>
+                      <a:ext cx="5943600" cy="3585845"/>
+                    </a:xfrm>
+                    <a:prstGeom prst="rect">
+                      <a:avLst/>
+                    </a:prstGeom>
+                  </pic:spPr>
+                </pic:pic>
+              </a:graphicData>
+            </a:graphic>
+          </wp:inline>
+        </w:drawing>
+      </w:r>
+    </w:p>
+    <w:p>
+      <w:pPr>
+        <w:pStyle w:val="NoSpacing"/>
+        <w:numPr>
+          <w:ilvl w:val="2"/>
+          <w:numId w:val="14"/>
+        </w:numPr>
+        <w:spacing w:line="480" w:lineRule="auto"/>
+        <w:rPr>
+          <w:rFonts w:ascii="Times New Roman" w:hAnsi="Times New Roman" w:cs="Times New Roman"/>
+          <w:sz w:val="24"/>
+          <w:szCs w:val="24"/>
+        </w:rPr>
+      </w:pPr>
+      <w:r>
+        <w:rPr>
+          <w:rFonts w:ascii="Times New Roman" w:hAnsi="Times New Roman" w:cs="Times New Roman"/>
+          <w:sz w:val="24"/>
+          <w:szCs w:val="24"/>
+        </w:rPr>
+        <w:lastRenderedPageBreak/>
+        <w:t>Frequency Table:</w:t>
+      </w:r>
+    </w:p>
+    <w:p>
+      <w:pPr>
+        <w:pStyle w:val="NoSpacing"/>
+        <w:spacing w:line="480" w:lineRule="auto"/>
+        <w:jc w:val="center"/>
+        <w:rPr>
+          <w:rFonts w:ascii="Times New Roman" w:hAnsi="Times New Roman" w:cs="Times New Roman"/>
+          <w:sz w:val="24"/>
+          <w:szCs w:val="24"/>
+        </w:rPr>
+      </w:pPr>
+      <w:r>
+        <w:rPr>
+          <w:rFonts w:ascii="Times New Roman" w:hAnsi="Times New Roman" w:cs="Times New Roman"/>
+          <w:noProof/>
+          <w:sz w:val="24"/>
+          <w:szCs w:val="24"/>
+        </w:rPr>
+        <w:drawing>
+          <wp:inline distT="0" distB="0" distL="0" distR="0">
+            <wp:extent cx="4006934" cy="7876515"/>
+            <wp:effectExtent l="0" t="0" r="0" b="0"/>
+            <wp:docPr id="3" name="Picture 3"/>
+            <wp:cNvGraphicFramePr>
+              <a:graphicFrameLocks xmlns:a="http://schemas.openxmlformats.org/drawingml/2006/main" noChangeAspect="1"/>
+            </wp:cNvGraphicFramePr>
+            <a:graphic xmlns:a="http://schemas.openxmlformats.org/drawingml/2006/main">
+              <a:graphicData uri="http://schemas.openxmlformats.org/drawingml/2006/picture">
+                <pic:pic xmlns:pic="http://schemas.openxmlformats.org/drawingml/2006/picture">
+                  <pic:nvPicPr>
+                    <pic:cNvPr id="3" name="frequency_table.png"/>
+                    <pic:cNvPicPr/>
+                  </pic:nvPicPr>
+                  <pic:blipFill>
+                    <a:blip r:embed="rId8"/>
+                    <a:stretch>
+                      <a:fillRect/>
+                    </a:stretch>
+                  </pic:blipFill>
+                  <pic:spPr>
+                    <a:xfrm>
+                      <a:off x="0" y="0"/>
+                      <a:ext cx="4012261" cy="7886987"/>
+                    </a:xfrm>
+                    <a:prstGeom prst="rect">
+                      <a:avLst/>
+                    </a:prstGeom>
+                  </pic:spPr>
+                </pic:pic>
+              </a:graphicData>
+            </a:graphic>
+          </wp:inline>
+        </w:drawing>
+      </w:r>
+    </w:p>
+    <w:p>
+      <w:pPr>
+        <w:pStyle w:val="NoSpacing"/>
+        <w:numPr>
+          <w:ilvl w:val="2"/>
+          <w:numId w:val="14"/>
+        </w:numPr>
+        <w:spacing w:line="480" w:lineRule="auto"/>
+        <w:rPr>
+          <w:rFonts w:ascii="Times New Roman" w:hAnsi="Times New Roman" w:cs="Times New Roman"/>
+          <w:sz w:val="24"/>
+          <w:szCs w:val="24"/>
+        </w:rPr>
+      </w:pPr>
+      <w:r>
+        <w:rPr>
+          <w:rFonts w:ascii="Times New Roman" w:hAnsi="Times New Roman" w:cs="Times New Roman"/>
+          <w:sz w:val="24"/>
+          <w:szCs w:val="24"/>
+        </w:rPr>
+        <w:lastRenderedPageBreak/>
+        <w:t>Frequency Histogram:</w:t>
+      </w:r>
+    </w:p>
+    <w:p>
+      <w:pPr>
+        <w:pStyle w:val="NoSpacing"/>
+        <w:spacing w:line="480" w:lineRule="auto"/>
+        <w:jc w:val="center"/>
+        <w:rPr>
+          <w:rFonts w:ascii="Times New Roman" w:hAnsi="Times New Roman" w:cs="Times New Roman"/>
+          <w:sz w:val="24"/>
+          <w:szCs w:val="24"/>
+        </w:rPr>
+      </w:pPr>
+      <w:r>
+        <w:rPr>
+          <w:rFonts w:ascii="Times New Roman" w:hAnsi="Times New Roman" w:cs="Times New Roman"/>
+          <w:noProof/>
+          <w:sz w:val="24"/>
+          <w:szCs w:val="24"/>
+        </w:rPr>
+        <w:drawing>
+          <wp:inline distT="0" distB="0" distL="0" distR="0">
+            <wp:extent cx="4673600" cy="3492500"/>
+            <wp:effectExtent l="0" t="0" r="0" b="0"/>
+            <wp:docPr id="4" name="Picture 4"/>
+            <wp:cNvGraphicFramePr>
+              <a:graphicFrameLocks xmlns:a="http://schemas.openxmlformats.org/drawingml/2006/main" noChangeAspect="1"/>
+            </wp:cNvGraphicFramePr>
+            <a:graphic xmlns:a="http://schemas.openxmlformats.org/drawingml/2006/main">
+              <a:graphicData uri="http://schemas.openxmlformats.org/drawingml/2006/picture">
+                <pic:pic xmlns:pic="http://schemas.openxmlformats.org/drawingml/2006/picture">
+                  <pic:nvPicPr>
+                    <pic:cNvPr id="4" name="frequency_histogram.png"/>
+                    <pic:cNvPicPr/>
+                  </pic:nvPicPr>
+                  <pic:blipFill>
+                    <a:blip r:embed="rId9"/>
+                    <a:stretch>
+                      <a:fillRect/>
+                    </a:stretch>
+                  </pic:blipFill>
+                  <pic:spPr>
+                    <a:xfrm>
+                      <a:off x="0" y="0"/>
+                      <a:ext cx="4673600" cy="3492500"/>
+                    </a:xfrm>
+                    <a:prstGeom prst="rect">
+                      <a:avLst/>
+                    </a:prstGeom>
+                  </pic:spPr>
+                </pic:pic>
+              </a:graphicData>
+            </a:graphic>
+          </wp:inline>
+        </w:drawing>
+      </w:r>
       <w:bookmarkStart w:id="0" w:name="_GoBack"/>
       <w:bookmarkEnd w:id="0"/>
     </w:p>
@@ -526,7 +761,7 @@
       </w:pPr>
     </w:p>
     <w:sectPr>
-      <w:headerReference w:type="default" r:id="rId7"/>
+      <w:headerReference w:type="default" r:id="rId10"/>
       <w:pgSz w:w="12240" w:h="15840" w:code="1"/>
       <w:pgMar w:top="1440" w:right="1440" w:bottom="1440" w:left="1440" w:header="720" w:footer="720" w:gutter="0"/>
       <w:cols w:space="720"/>

</xml_diff>